<commit_message>
Complete glossary definitions for terms starting A-B
</commit_message>
<xml_diff>
--- a/01_cross_workstream/glossary_of_terms.docx
+++ b/01_cross_workstream/glossary_of_terms.docx
@@ -223,8 +223,13 @@
           </w:tcPr>
           <w:p>
             <w:r>
-              <w:t>Sven Laux</w:t>
-            </w:r>
+              <w:t xml:space="preserve">Sven </w:t>
+            </w:r>
+            <w:proofErr w:type="spellStart"/>
+            <w:r>
+              <w:t>Laux</w:t>
+            </w:r>
+            <w:proofErr w:type="spellEnd"/>
           </w:p>
         </w:tc>
         <w:tc>
@@ -779,7 +784,21 @@
               <w:rPr>
                 <w:lang w:val="en-GB"/>
               </w:rPr>
-              <w:t>An interactive presentation component, which is packaged with the core of Adapt. This is a single width component,  which c</w:t>
+              <w:t>An interactive presentation component, which is packaged with the core of Adapt. This is a single width component</w:t>
+            </w:r>
+            <w:proofErr w:type="gramStart"/>
+            <w:r>
+              <w:rPr>
+                <w:lang w:val="en-GB"/>
+              </w:rPr>
+              <w:t>,  which</w:t>
+            </w:r>
+            <w:proofErr w:type="gramEnd"/>
+            <w:r>
+              <w:rPr>
+                <w:lang w:val="en-GB"/>
+              </w:rPr>
+              <w:t xml:space="preserve"> c</w:t>
             </w:r>
             <w:r>
               <w:rPr>
@@ -798,7 +817,21 @@
               <w:rPr>
                 <w:lang w:val="en-GB"/>
               </w:rPr>
-              <w:t>Each item has a heading which, once selected, expands to reveal the accompanying items text. There is no limit on the number of items within an accordion but we’d recommend no more than six.</w:t>
+              <w:t xml:space="preserve">Each item has a </w:t>
+            </w:r>
+            <w:proofErr w:type="gramStart"/>
+            <w:r>
+              <w:rPr>
+                <w:lang w:val="en-GB"/>
+              </w:rPr>
+              <w:t>heading which</w:t>
+            </w:r>
+            <w:proofErr w:type="gramEnd"/>
+            <w:r>
+              <w:rPr>
+                <w:lang w:val="en-GB"/>
+              </w:rPr>
+              <w:t>, once selected, expands to reveal the accompanying items text. There is no limit on the number of items within an accordion but we’d recommend no more than six.</w:t>
             </w:r>
           </w:p>
           <w:p>
@@ -893,10 +926,26 @@
           </w:p>
           <w:p>
             <w:r>
-              <w:t xml:space="preserve">The Adapt Framework is the </w:t>
-            </w:r>
-            <w:r>
-              <w:t>codebase, which runs as part of a published course as well as its developer interface. The Adapt authoring tool packages content and framework into a published course.</w:t>
+              <w:t xml:space="preserve">The Adapt Framework is </w:t>
+            </w:r>
+            <w:proofErr w:type="gramStart"/>
+            <w:r>
+              <w:t xml:space="preserve">the </w:t>
+            </w:r>
+            <w:r>
+              <w:t>codebase</w:t>
+            </w:r>
+            <w:proofErr w:type="gramEnd"/>
+            <w:r>
+              <w:t xml:space="preserve">, which runs as part of a published course as well as its developer interface. The </w:t>
+            </w:r>
+            <w:proofErr w:type="gramStart"/>
+            <w:r>
+              <w:t>Adapt</w:t>
+            </w:r>
+            <w:proofErr w:type="gramEnd"/>
+            <w:r>
+              <w:t xml:space="preserve"> authoring tool packages content and framework into a published course.</w:t>
             </w:r>
           </w:p>
         </w:tc>
@@ -996,19 +1045,37 @@
               <w:t>The software development methodology we follow on the Adapt Learning open source project.</w:t>
             </w:r>
             <w:r>
-              <w:t xml:space="preserve"> More information at: </w:t>
+              <w:t xml:space="preserve"> More information at</w:t>
+            </w:r>
+            <w:proofErr w:type="gramStart"/>
+            <w:r>
+              <w:t xml:space="preserve">: </w:t>
             </w:r>
             <w:r>
               <w:t xml:space="preserve"> </w:t>
             </w:r>
-            <w:hyperlink r:id="rId9" w:history="1">
-              <w:r>
-                <w:rPr>
-                  <w:rStyle w:val="Hyperlink"/>
-                </w:rPr>
-                <w:t>http://en.wikipedia.org/wiki/Agile_software_development</w:t>
-              </w:r>
-            </w:hyperlink>
+            <w:proofErr w:type="gramEnd"/>
+            <w:r>
+              <w:fldChar w:fldCharType="begin"/>
+            </w:r>
+            <w:r>
+              <w:instrText xml:space="preserve"> HYPERLINK "http://en.wikipedia.org/wiki/Agile_software_development" </w:instrText>
+            </w:r>
+            <w:r>
+              <w:fldChar w:fldCharType="separate"/>
+            </w:r>
+            <w:r>
+              <w:rPr>
+                <w:rStyle w:val="Hyperlink"/>
+              </w:rPr>
+              <w:t>http://en.wikipedia.org/wiki/Agile_software_development</w:t>
+            </w:r>
+            <w:r>
+              <w:rPr>
+                <w:rStyle w:val="Hyperlink"/>
+              </w:rPr>
+              <w:fldChar w:fldCharType="end"/>
+            </w:r>
             <w:r>
               <w:t xml:space="preserve"> </w:t>
             </w:r>
@@ -1238,7 +1305,15 @@
               <w:t xml:space="preserve"> Assessments have </w:t>
             </w:r>
             <w:r>
-              <w:t>specific associated functionality and data, such as score, passmark, summary feedback etc.</w:t>
+              <w:t xml:space="preserve">specific associated functionality and data, such as score, </w:t>
+            </w:r>
+            <w:proofErr w:type="spellStart"/>
+            <w:r>
+              <w:t>passmark</w:t>
+            </w:r>
+            <w:proofErr w:type="spellEnd"/>
+            <w:r>
+              <w:t>, summary feedback etc.</w:t>
             </w:r>
           </w:p>
         </w:tc>
@@ -1538,7 +1613,7 @@
             <w:r>
               <w:t xml:space="preserve"> </w:t>
             </w:r>
-            <w:hyperlink r:id="rId10" w:history="1">
+            <w:hyperlink r:id="rId9" w:history="1">
               <w:r>
                 <w:rPr>
                   <w:rStyle w:val="Hyperlink"/>
@@ -1667,8 +1742,6 @@
             <w:r>
               <w:t>A backup is a collection of data and files, which are used by the authoring tool to create a course. The authoring tool includes configuration settings (i.e. a backup policy) to determine the system’s behavior.</w:t>
             </w:r>
-            <w:bookmarkStart w:id="14" w:name="_GoBack"/>
-            <w:bookmarkEnd w:id="14"/>
           </w:p>
           <w:p>
             <w:r>
@@ -1700,15 +1773,104 @@
           </w:tcPr>
           <w:p>
             <w:r>
-              <w:t>See overrides</w:t>
-            </w:r>
-          </w:p>
-          <w:p>
-            <w:r>
-              <w:rPr>
-                <w:lang w:val="en-GB"/>
-              </w:rPr>
-              <w:t>For developers we have a bespoke folder that enables us to do overrides</w:t>
+              <w:rPr>
+                <w:b/>
+              </w:rPr>
+              <w:t>Domain:</w:t>
+            </w:r>
+            <w:r>
+              <w:t xml:space="preserve"> Adapt framework and authoring tool</w:t>
+            </w:r>
+          </w:p>
+          <w:p>
+            <w:r>
+              <w:t>A folder</w:t>
+            </w:r>
+            <w:r>
+              <w:t xml:space="preserve"> in the Adapt framework architecture</w:t>
+            </w:r>
+            <w:r>
+              <w:t xml:space="preserve">, which </w:t>
+            </w:r>
+            <w:r>
+              <w:t xml:space="preserve">can contain </w:t>
+            </w:r>
+            <w:r>
+              <w:t>custom code</w:t>
+            </w:r>
+            <w:r>
+              <w:t xml:space="preserve"> not written as a plugin</w:t>
+            </w:r>
+            <w:r>
+              <w:t>.</w:t>
+            </w:r>
+            <w:r>
+              <w:t xml:space="preserve"> This code may be uploaded as a ZIP file in the authoring tool and can be used to override core Framework files, thus enabling </w:t>
+            </w:r>
+            <w:proofErr w:type="spellStart"/>
+            <w:r>
+              <w:t>customisations</w:t>
+            </w:r>
+            <w:proofErr w:type="spellEnd"/>
+            <w:r>
+              <w:t xml:space="preserve"> without actually changing core code.</w:t>
+            </w:r>
+          </w:p>
+        </w:tc>
+      </w:tr>
+      <w:tr>
+        <w:tc>
+          <w:tcPr>
+            <w:tcW w:w="414" w:type="dxa"/>
+          </w:tcPr>
+          <w:p/>
+        </w:tc>
+        <w:tc>
+          <w:tcPr>
+            <w:tcW w:w="3805" w:type="dxa"/>
+          </w:tcPr>
+          <w:p>
+            <w:r>
+              <w:t>Blank (component)</w:t>
+            </w:r>
+          </w:p>
+        </w:tc>
+        <w:tc>
+          <w:tcPr>
+            <w:tcW w:w="5812" w:type="dxa"/>
+          </w:tcPr>
+          <w:p>
+            <w:pPr>
+              <w:rPr>
+                <w:lang w:val="en-GB"/>
+              </w:rPr>
+            </w:pPr>
+            <w:r>
+              <w:rPr>
+                <w:b/>
+                <w:lang w:val="en-GB"/>
+              </w:rPr>
+              <w:t>Domain:</w:t>
+            </w:r>
+            <w:r>
+              <w:rPr>
+                <w:lang w:val="en-GB"/>
+              </w:rPr>
+              <w:t xml:space="preserve"> Adapt framework</w:t>
+            </w:r>
+          </w:p>
+          <w:p>
+            <w:r>
+              <w:rPr>
+                <w:lang w:val="en-GB"/>
+              </w:rPr>
+              <w:t>An empty</w:t>
+            </w:r>
+            <w:r>
+              <w:rPr>
+                <w:lang w:val="en-GB"/>
+              </w:rPr>
+              <w:t>, transparent</w:t>
             </w:r>
             <w:r>
               <w:rPr>
@@ -1716,60 +1878,31 @@
               </w:rPr>
               <w:t xml:space="preserve"> </w:t>
             </w:r>
-            <w:r>
-              <w:rPr>
-                <w:lang w:val="en-GB"/>
-              </w:rPr>
-              <w:t>/</w:t>
-            </w:r>
-            <w:r>
-              <w:rPr>
-                <w:lang w:val="en-GB"/>
-              </w:rPr>
-              <w:t xml:space="preserve"> </w:t>
-            </w:r>
-            <w:r>
-              <w:rPr>
-                <w:lang w:val="en-GB"/>
-              </w:rPr>
-              <w:t>customisations</w:t>
-            </w:r>
-            <w:r>
-              <w:rPr>
-                <w:lang w:val="en-GB"/>
-              </w:rPr>
-              <w:t xml:space="preserve"> of functionality without having to change the core code directly.</w:t>
-            </w:r>
-          </w:p>
-        </w:tc>
-      </w:tr>
-      <w:tr>
-        <w:tc>
-          <w:tcPr>
-            <w:tcW w:w="414" w:type="dxa"/>
-          </w:tcPr>
-          <w:p/>
-        </w:tc>
-        <w:tc>
-          <w:tcPr>
-            <w:tcW w:w="3805" w:type="dxa"/>
-          </w:tcPr>
-          <w:p>
-            <w:r>
-              <w:t>Blank (component)</w:t>
-            </w:r>
-          </w:p>
-        </w:tc>
-        <w:tc>
-          <w:tcPr>
-            <w:tcW w:w="5812" w:type="dxa"/>
-          </w:tcPr>
-          <w:p>
-            <w:r>
-              <w:rPr>
-                <w:lang w:val="en-GB"/>
-              </w:rPr>
-              <w:t>Creates single or spanned space on the page creating a window through to the background imagery.</w:t>
+            <w:proofErr w:type="gramStart"/>
+            <w:r>
+              <w:rPr>
+                <w:lang w:val="en-GB"/>
+              </w:rPr>
+              <w:t>component,</w:t>
+            </w:r>
+            <w:proofErr w:type="gramEnd"/>
+            <w:r>
+              <w:rPr>
+                <w:lang w:val="en-GB"/>
+              </w:rPr>
+              <w:t xml:space="preserve"> usually </w:t>
+            </w:r>
+            <w:r>
+              <w:rPr>
+                <w:lang w:val="en-GB"/>
+              </w:rPr>
+              <w:t>used as a spacer</w:t>
+            </w:r>
+            <w:r>
+              <w:rPr>
+                <w:lang w:val="en-GB"/>
+              </w:rPr>
+              <w:t xml:space="preserve"> allowing learners to see the background imagery.</w:t>
             </w:r>
           </w:p>
         </w:tc>
@@ -1796,41 +1929,137 @@
             <w:tcW w:w="5812" w:type="dxa"/>
           </w:tcPr>
           <w:p>
-            <w:r>
-              <w:t>Blocks can be thought of as containers for components. In fixed layout eLearning a block would be analogous to a page. Blocks house either one single width component or two single width components.  A block also has a title and body (of initial text) and a background graphic.</w:t>
-            </w:r>
-          </w:p>
-          <w:p>
-            <w:r>
-              <w:t>In larger sized screens a block will typically display 2 components side by side, on smaller, smartphone sized screens, the components are placed one on top of the other.</w:t>
-            </w:r>
-          </w:p>
-        </w:tc>
-      </w:tr>
-      <w:tr>
-        <w:tc>
-          <w:tcPr>
-            <w:tcW w:w="414" w:type="dxa"/>
-          </w:tcPr>
-          <w:p/>
-        </w:tc>
-        <w:tc>
-          <w:tcPr>
-            <w:tcW w:w="3805" w:type="dxa"/>
-          </w:tcPr>
-          <w:p>
+            <w:pPr>
+              <w:rPr>
+                <w:lang w:val="en-GB"/>
+              </w:rPr>
+            </w:pPr>
+            <w:r>
+              <w:rPr>
+                <w:b/>
+              </w:rPr>
+              <w:t xml:space="preserve">Domain: </w:t>
+            </w:r>
+            <w:r>
+              <w:rPr>
+                <w:lang w:val="en-GB"/>
+              </w:rPr>
+              <w:t xml:space="preserve"> Adapt framework</w:t>
+            </w:r>
+          </w:p>
+          <w:p>
+            <w:pPr>
+              <w:rPr>
+                <w:b/>
+              </w:rPr>
+            </w:pPr>
+            <w:r>
+              <w:rPr>
+                <w:lang w:val="en-GB"/>
+              </w:rPr>
+              <w:t>Structural item with a title, body and background graphic. Placed into articles and contain components (</w:t>
+            </w:r>
+            <w:r>
+              <w:t xml:space="preserve">two single width components </w:t>
+            </w:r>
+            <w:r>
+              <w:t xml:space="preserve">or </w:t>
+            </w:r>
+            <w:r>
+              <w:t xml:space="preserve">one </w:t>
+            </w:r>
+            <w:r>
+              <w:t xml:space="preserve">spanned </w:t>
+            </w:r>
+            <w:r>
+              <w:t>component</w:t>
+            </w:r>
+            <w:r>
+              <w:rPr>
+                <w:lang w:val="en-GB"/>
+              </w:rPr>
+              <w:t>).</w:t>
+            </w:r>
+            <w:r>
+              <w:rPr>
+                <w:lang w:val="en-GB"/>
+              </w:rPr>
+              <w:t xml:space="preserve"> Can be used to implement alternative navigation through </w:t>
+            </w:r>
+            <w:proofErr w:type="spellStart"/>
+            <w:r>
+              <w:rPr>
+                <w:lang w:val="en-GB"/>
+              </w:rPr>
+              <w:t>blockslider</w:t>
+            </w:r>
+            <w:proofErr w:type="spellEnd"/>
+            <w:r>
+              <w:rPr>
+                <w:lang w:val="en-GB"/>
+              </w:rPr>
+              <w:t xml:space="preserve"> / </w:t>
+            </w:r>
+            <w:proofErr w:type="spellStart"/>
+            <w:r>
+              <w:rPr>
+                <w:lang w:val="en-GB"/>
+              </w:rPr>
+              <w:t>blockview</w:t>
+            </w:r>
+            <w:proofErr w:type="spellEnd"/>
+            <w:r>
+              <w:rPr>
+                <w:lang w:val="en-GB"/>
+              </w:rPr>
+              <w:t>.</w:t>
+            </w:r>
+          </w:p>
+        </w:tc>
+      </w:tr>
+      <w:tr>
+        <w:tc>
+          <w:tcPr>
+            <w:tcW w:w="414" w:type="dxa"/>
+          </w:tcPr>
+          <w:p/>
+        </w:tc>
+        <w:tc>
+          <w:tcPr>
+            <w:tcW w:w="3805" w:type="dxa"/>
+          </w:tcPr>
+          <w:p>
+            <w:proofErr w:type="spellStart"/>
             <w:r>
               <w:t>Blockslider</w:t>
             </w:r>
-          </w:p>
-        </w:tc>
-        <w:tc>
-          <w:tcPr>
-            <w:tcW w:w="5812" w:type="dxa"/>
-          </w:tcPr>
-          <w:p>
-            <w:r>
-              <w:t>Block slider allows for the presentation of content within a lateral scrolling layout with blocks placed side by side, rather than one on top of the other as in deep scrolling.</w:t>
+            <w:proofErr w:type="spellEnd"/>
+          </w:p>
+        </w:tc>
+        <w:tc>
+          <w:tcPr>
+            <w:tcW w:w="5812" w:type="dxa"/>
+          </w:tcPr>
+          <w:p>
+            <w:r>
+              <w:rPr>
+                <w:b/>
+              </w:rPr>
+              <w:t xml:space="preserve">Domain: </w:t>
+            </w:r>
+            <w:r>
+              <w:t>Adapt framework</w:t>
+            </w:r>
+          </w:p>
+          <w:p>
+            <w:r>
+              <w:t xml:space="preserve">A navigation method, which displays blocks in horizontal order and enables lateral navigation / scrolling (as opposed to </w:t>
+            </w:r>
+            <w:r>
+              <w:t>deep scrolling</w:t>
+            </w:r>
+            <w:r>
+              <w:t>).</w:t>
             </w:r>
           </w:p>
         </w:tc>
@@ -1857,41 +2086,48 @@
             <w:tcW w:w="5812" w:type="dxa"/>
           </w:tcPr>
           <w:p>
-            <w:r>
-              <w:rPr>
-                <w:lang w:val="en-GB"/>
-              </w:rPr>
-              <w:t xml:space="preserve">The ability to reload a course and </w:t>
-            </w:r>
-            <w:r>
-              <w:rPr>
-                <w:lang w:val="en-GB"/>
-              </w:rPr>
-              <w:t>take</w:t>
-            </w:r>
-            <w:r>
-              <w:rPr>
-                <w:lang w:val="en-GB"/>
-              </w:rPr>
-              <w:t xml:space="preserve"> the user back </w:t>
-            </w:r>
-            <w:r>
-              <w:rPr>
-                <w:lang w:val="en-GB"/>
-              </w:rPr>
-              <w:t xml:space="preserve">to </w:t>
-            </w:r>
-            <w:r>
-              <w:rPr>
-                <w:lang w:val="en-GB"/>
-              </w:rPr>
-              <w:t xml:space="preserve">where they </w:t>
-            </w:r>
-            <w:r>
-              <w:rPr>
-                <w:lang w:val="en-GB"/>
-              </w:rPr>
-              <w:t>finished their last session.</w:t>
+            <w:pPr>
+              <w:rPr>
+                <w:lang w:val="en-GB"/>
+              </w:rPr>
+            </w:pPr>
+            <w:r>
+              <w:rPr>
+                <w:b/>
+                <w:lang w:val="en-GB"/>
+              </w:rPr>
+              <w:t xml:space="preserve">Domain: </w:t>
+            </w:r>
+            <w:r>
+              <w:rPr>
+                <w:lang w:val="en-GB"/>
+              </w:rPr>
+              <w:t>Adapt framework</w:t>
+            </w:r>
+          </w:p>
+          <w:p>
+            <w:pPr>
+              <w:rPr>
+                <w:lang w:val="en-GB"/>
+              </w:rPr>
+            </w:pPr>
+            <w:r>
+              <w:rPr>
+                <w:lang w:val="en-GB"/>
+              </w:rPr>
+              <w:t xml:space="preserve">The ability to </w:t>
+            </w:r>
+            <w:r>
+              <w:rPr>
+                <w:lang w:val="en-GB"/>
+              </w:rPr>
+              <w:t xml:space="preserve">store the last visited location in the course at the end of a session and returning the </w:t>
+            </w:r>
+            <w:r>
+              <w:rPr>
+                <w:lang w:val="en-GB"/>
+              </w:rPr>
+              <w:t>learner to this location upon starting the next session.</w:t>
             </w:r>
           </w:p>
         </w:tc>
@@ -1925,27 +2161,47 @@
             </w:pPr>
             <w:r>
               <w:rPr>
-                <w:lang w:val="en-GB"/>
-              </w:rPr>
-              <w:t>Bower is a front-</w:t>
-            </w:r>
-            <w:r>
-              <w:rPr>
-                <w:lang w:val="en-GB"/>
-              </w:rPr>
-              <w:t xml:space="preserve">end package manager. We wrap Bower in an Adapt-cli </w:t>
-            </w:r>
-            <w:r>
-              <w:rPr>
-                <w:lang w:val="en-GB"/>
-              </w:rPr>
-              <w:t xml:space="preserve">(command line interface) </w:t>
-            </w:r>
-            <w:r>
-              <w:rPr>
-                <w:lang w:val="en-GB"/>
-              </w:rPr>
-              <w:t>that enables developers to quickly download and install Adapt and plugins.</w:t>
+                <w:b/>
+                <w:lang w:val="en-GB"/>
+              </w:rPr>
+              <w:t>Domain:</w:t>
+            </w:r>
+            <w:r>
+              <w:rPr>
+                <w:lang w:val="en-GB"/>
+              </w:rPr>
+              <w:t xml:space="preserve"> Adapt framework</w:t>
+            </w:r>
+          </w:p>
+          <w:p>
+            <w:pPr>
+              <w:rPr>
+                <w:lang w:val="en-GB"/>
+              </w:rPr>
+            </w:pPr>
+            <w:r>
+              <w:rPr>
+                <w:lang w:val="en-GB"/>
+              </w:rPr>
+              <w:t>A</w:t>
+            </w:r>
+            <w:r>
+              <w:rPr>
+                <w:lang w:val="en-GB"/>
+              </w:rPr>
+              <w:t xml:space="preserve"> front-</w:t>
+            </w:r>
+            <w:r>
+              <w:rPr>
+                <w:lang w:val="en-GB"/>
+              </w:rPr>
+              <w:t xml:space="preserve">end package manager enabling </w:t>
+            </w:r>
+            <w:r>
+              <w:rPr>
+                <w:lang w:val="en-GB"/>
+              </w:rPr>
+              <w:t>developers to quickly download and install Adapt and plugins.</w:t>
             </w:r>
           </w:p>
         </w:tc>
@@ -1979,84 +2235,15 @@
               </w:tabs>
             </w:pPr>
             <w:r>
-              <w:t>Breakpoints are defined in numbers of pixels. They determine points in the width of the screen, at which different styles are applied to the on-screen content. There are three major breakpoints, which roughly reflect the three m main device types (smartphone, tablet and laptop/desktop).</w:t>
-            </w:r>
-          </w:p>
-        </w:tc>
-      </w:tr>
-      <w:tr>
-        <w:tc>
-          <w:tcPr>
-            <w:tcW w:w="414" w:type="dxa"/>
-          </w:tcPr>
-          <w:p/>
-        </w:tc>
-        <w:tc>
-          <w:tcPr>
-            <w:tcW w:w="3805" w:type="dxa"/>
-          </w:tcPr>
-          <w:p>
-            <w:r>
-              <w:t>Build (workflow step)</w:t>
-            </w:r>
-          </w:p>
-        </w:tc>
-        <w:tc>
-          <w:tcPr>
-            <w:tcW w:w="5812" w:type="dxa"/>
-          </w:tcPr>
-          <w:p>
-            <w:r>
-              <w:t>The time during which the course is built. This contains the majority of the expected content editing use cases.</w:t>
-            </w:r>
-          </w:p>
-        </w:tc>
-      </w:tr>
-      <w:tr>
-        <w:tc>
-          <w:tcPr>
-            <w:tcW w:w="414" w:type="dxa"/>
-          </w:tcPr>
-          <w:p/>
-        </w:tc>
-        <w:tc>
-          <w:tcPr>
-            <w:tcW w:w="3805" w:type="dxa"/>
-          </w:tcPr>
-          <w:p>
-            <w:r>
-              <w:t>Bundle</w:t>
-            </w:r>
-          </w:p>
-        </w:tc>
-        <w:tc>
-          <w:tcPr>
-            <w:tcW w:w="5812" w:type="dxa"/>
-          </w:tcPr>
-          <w:p/>
-        </w:tc>
-      </w:tr>
-      <w:tr>
-        <w:tc>
-          <w:tcPr>
-            <w:tcW w:w="414" w:type="dxa"/>
-          </w:tcPr>
-          <w:p/>
-        </w:tc>
-        <w:tc>
-          <w:tcPr>
-            <w:tcW w:w="3805" w:type="dxa"/>
-          </w:tcPr>
-          <w:p>
-            <w:r>
-              <w:t>Capabilities</w:t>
-            </w:r>
-          </w:p>
-        </w:tc>
-        <w:tc>
-          <w:tcPr>
-            <w:tcW w:w="5812" w:type="dxa"/>
-          </w:tcPr>
+              <w:rPr>
+                <w:b/>
+              </w:rPr>
+              <w:t>Domain:</w:t>
+            </w:r>
+            <w:r>
+              <w:t xml:space="preserve"> Adapt framework</w:t>
+            </w:r>
+          </w:p>
           <w:p>
             <w:pPr>
               <w:tabs>
@@ -2064,6 +2251,131 @@
               </w:tabs>
             </w:pPr>
             <w:r>
+              <w:t>Screen / window width in number of pixels at which different styles are applied to the on-screen content to enable major layout changes as part of the responsive design.</w:t>
+            </w:r>
+          </w:p>
+        </w:tc>
+      </w:tr>
+      <w:tr>
+        <w:tc>
+          <w:tcPr>
+            <w:tcW w:w="414" w:type="dxa"/>
+          </w:tcPr>
+          <w:p/>
+        </w:tc>
+        <w:tc>
+          <w:tcPr>
+            <w:tcW w:w="3805" w:type="dxa"/>
+          </w:tcPr>
+          <w:p>
+            <w:r>
+              <w:t>Build (workflow step)</w:t>
+            </w:r>
+          </w:p>
+        </w:tc>
+        <w:tc>
+          <w:tcPr>
+            <w:tcW w:w="5812" w:type="dxa"/>
+          </w:tcPr>
+          <w:p>
+            <w:r>
+              <w:rPr>
+                <w:b/>
+              </w:rPr>
+              <w:t>Domain:</w:t>
+            </w:r>
+            <w:r>
+              <w:t xml:space="preserve"> Adapt authoring tool</w:t>
+            </w:r>
+          </w:p>
+          <w:p>
+            <w:r>
+              <w:t xml:space="preserve">The </w:t>
+            </w:r>
+            <w:r>
+              <w:t xml:space="preserve">project stage </w:t>
+            </w:r>
+            <w:r>
+              <w:t xml:space="preserve">during which </w:t>
+            </w:r>
+            <w:r>
+              <w:t xml:space="preserve">a </w:t>
+            </w:r>
+            <w:r>
+              <w:t>course is built. This contains the majority of the expected content editing use cases.</w:t>
+            </w:r>
+          </w:p>
+        </w:tc>
+      </w:tr>
+      <w:tr>
+        <w:tc>
+          <w:tcPr>
+            <w:tcW w:w="414" w:type="dxa"/>
+          </w:tcPr>
+          <w:p/>
+        </w:tc>
+        <w:tc>
+          <w:tcPr>
+            <w:tcW w:w="3805" w:type="dxa"/>
+          </w:tcPr>
+          <w:p>
+            <w:r>
+              <w:t>Bundle</w:t>
+            </w:r>
+          </w:p>
+        </w:tc>
+        <w:tc>
+          <w:tcPr>
+            <w:tcW w:w="5812" w:type="dxa"/>
+          </w:tcPr>
+          <w:p>
+            <w:r>
+              <w:rPr>
+                <w:b/>
+              </w:rPr>
+              <w:t>Domain:</w:t>
+            </w:r>
+            <w:r>
+              <w:t xml:space="preserve"> Adapt framework</w:t>
+            </w:r>
+          </w:p>
+          <w:p>
+            <w:r>
+              <w:t>Adapt framework core code including essential plug-ins.</w:t>
+            </w:r>
+            <w:bookmarkStart w:id="14" w:name="_GoBack"/>
+            <w:bookmarkEnd w:id="14"/>
+          </w:p>
+        </w:tc>
+      </w:tr>
+      <w:tr>
+        <w:tc>
+          <w:tcPr>
+            <w:tcW w:w="414" w:type="dxa"/>
+          </w:tcPr>
+          <w:p/>
+        </w:tc>
+        <w:tc>
+          <w:tcPr>
+            <w:tcW w:w="3805" w:type="dxa"/>
+          </w:tcPr>
+          <w:p>
+            <w:r>
+              <w:t>Capabilities</w:t>
+            </w:r>
+          </w:p>
+        </w:tc>
+        <w:tc>
+          <w:tcPr>
+            <w:tcW w:w="5812" w:type="dxa"/>
+          </w:tcPr>
+          <w:p>
+            <w:pPr>
+              <w:tabs>
+                <w:tab w:val="left" w:pos="493"/>
+              </w:tabs>
+            </w:pPr>
+            <w:r>
               <w:t>I</w:t>
             </w:r>
             <w:r>
@@ -2373,7 +2685,35 @@
               <w:rPr>
                 <w:lang w:val="en-GB"/>
               </w:rPr>
-              <w:t>In the Adapt framework we conditionally load scripts based upon which browser the user is loading the course from. Modernizr comes with a built in yepNope conditional loader</w:t>
+              <w:t xml:space="preserve">In the Adapt framework we conditionally load scripts based upon which browser the user is loading the course from. </w:t>
+            </w:r>
+            <w:proofErr w:type="spellStart"/>
+            <w:r>
+              <w:rPr>
+                <w:lang w:val="en-GB"/>
+              </w:rPr>
+              <w:t>Modernizr</w:t>
+            </w:r>
+            <w:proofErr w:type="spellEnd"/>
+            <w:r>
+              <w:rPr>
+                <w:lang w:val="en-GB"/>
+              </w:rPr>
+              <w:t xml:space="preserve"> comes with a built in </w:t>
+            </w:r>
+            <w:proofErr w:type="spellStart"/>
+            <w:r>
+              <w:rPr>
+                <w:lang w:val="en-GB"/>
+              </w:rPr>
+              <w:t>yepNope</w:t>
+            </w:r>
+            <w:proofErr w:type="spellEnd"/>
+            <w:r>
+              <w:rPr>
+                <w:lang w:val="en-GB"/>
+              </w:rPr>
+              <w:t xml:space="preserve"> conditional loader</w:t>
             </w:r>
             <w:r>
               <w:rPr>
@@ -2396,8 +2736,13 @@
             <w:tcW w:w="3805" w:type="dxa"/>
           </w:tcPr>
           <w:p>
-            <w:r>
-              <w:t>Config / configuration</w:t>
+            <w:proofErr w:type="spellStart"/>
+            <w:r>
+              <w:t>Config</w:t>
+            </w:r>
+            <w:proofErr w:type="spellEnd"/>
+            <w:r>
+              <w:t xml:space="preserve"> / configuration</w:t>
             </w:r>
           </w:p>
         </w:tc>
@@ -2779,7 +3124,21 @@
               <w:rPr>
                 <w:lang w:val="en-GB"/>
               </w:rPr>
-              <w:t>The RequireJS optimizer loads all of the Adapt dependencies in the correct order so we don't have</w:t>
+              <w:t xml:space="preserve">The </w:t>
+            </w:r>
+            <w:proofErr w:type="spellStart"/>
+            <w:r>
+              <w:rPr>
+                <w:lang w:val="en-GB"/>
+              </w:rPr>
+              <w:t>RequireJS</w:t>
+            </w:r>
+            <w:proofErr w:type="spellEnd"/>
+            <w:r>
+              <w:rPr>
+                <w:lang w:val="en-GB"/>
+              </w:rPr>
+              <w:t xml:space="preserve"> optimizer loads all of the Adapt dependencies in the correct order so we don't have</w:t>
             </w:r>
             <w:r>
               <w:rPr>
@@ -3032,11 +3391,33 @@
             <w:tcW w:w="5812" w:type="dxa"/>
           </w:tcPr>
           <w:p>
-            <w:r>
-              <w:rPr>
-                <w:lang w:val="en-GB"/>
-              </w:rPr>
-              <w:t>Modernizr attaches classes to the HTML tag based upon browser features. This can be used when styling or adding features and polyfills for different browsers</w:t>
+            <w:proofErr w:type="spellStart"/>
+            <w:r>
+              <w:rPr>
+                <w:lang w:val="en-GB"/>
+              </w:rPr>
+              <w:t>Modernizr</w:t>
+            </w:r>
+            <w:proofErr w:type="spellEnd"/>
+            <w:r>
+              <w:rPr>
+                <w:lang w:val="en-GB"/>
+              </w:rPr>
+              <w:t xml:space="preserve"> attaches classes to the HTML tag based upon browser features. This can be used when styling or adding features and </w:t>
+            </w:r>
+            <w:proofErr w:type="spellStart"/>
+            <w:r>
+              <w:rPr>
+                <w:lang w:val="en-GB"/>
+              </w:rPr>
+              <w:t>polyfills</w:t>
+            </w:r>
+            <w:proofErr w:type="spellEnd"/>
+            <w:r>
+              <w:rPr>
+                <w:lang w:val="en-GB"/>
+              </w:rPr>
+              <w:t xml:space="preserve"> for different browsers</w:t>
             </w:r>
             <w:r>
               <w:rPr>
@@ -3116,7 +3497,15 @@
           </w:tcPr>
           <w:p>
             <w:r>
-              <w:t>Fonts and symbols are a consideration as special characters or particular fonts are not ‘websafe’ and may have to be shipped with course. This node is in the concept diagram to remind us of particular requirements when working with languages other than English.</w:t>
+              <w:t>Fonts and symbols are a consideration as special characters or particular fonts are not ‘</w:t>
+            </w:r>
+            <w:proofErr w:type="spellStart"/>
+            <w:r>
+              <w:t>websafe</w:t>
+            </w:r>
+            <w:proofErr w:type="spellEnd"/>
+            <w:r>
+              <w:t>’ and may have to be shipped with course. This node is in the concept diagram to remind us of particular requirements when working with languages other than English.</w:t>
             </w:r>
           </w:p>
         </w:tc>
@@ -3310,11 +3699,33 @@
             <w:tcW w:w="5812" w:type="dxa"/>
           </w:tcPr>
           <w:p>
-            <w:r>
-              <w:rPr>
-                <w:lang w:val="en-GB"/>
-              </w:rPr>
-              <w:t>Handlebars is our core templating engine. We precompile our templates through a Grunt process to enable fast load times</w:t>
+            <w:proofErr w:type="gramStart"/>
+            <w:r>
+              <w:rPr>
+                <w:lang w:val="en-GB"/>
+              </w:rPr>
+              <w:t>Handlebars is</w:t>
+            </w:r>
+            <w:proofErr w:type="gramEnd"/>
+            <w:r>
+              <w:rPr>
+                <w:lang w:val="en-GB"/>
+              </w:rPr>
+              <w:t xml:space="preserve"> our core </w:t>
+            </w:r>
+            <w:proofErr w:type="spellStart"/>
+            <w:r>
+              <w:rPr>
+                <w:lang w:val="en-GB"/>
+              </w:rPr>
+              <w:t>templating</w:t>
+            </w:r>
+            <w:proofErr w:type="spellEnd"/>
+            <w:r>
+              <w:rPr>
+                <w:lang w:val="en-GB"/>
+              </w:rPr>
+              <w:t xml:space="preserve"> engine. We precompile our templates through a Grunt process to enable fast load times</w:t>
             </w:r>
             <w:r>
               <w:rPr>
@@ -3462,7 +3873,21 @@
               <w:rPr>
                 <w:lang w:val="en-GB"/>
               </w:rPr>
-              <w:t>For single spanned full-back, there is no mechanism for selecting items off the hot graphic. Instead the display window functions as a single span narrative.</w:t>
+              <w:t xml:space="preserve">For single spanned </w:t>
+            </w:r>
+            <w:proofErr w:type="gramStart"/>
+            <w:r>
+              <w:rPr>
+                <w:lang w:val="en-GB"/>
+              </w:rPr>
+              <w:t>full-back</w:t>
+            </w:r>
+            <w:proofErr w:type="gramEnd"/>
+            <w:r>
+              <w:rPr>
+                <w:lang w:val="en-GB"/>
+              </w:rPr>
+              <w:t>, there is no mechanism for selecting items off the hot graphic. Instead the display window functions as a single span narrative.</w:t>
             </w:r>
           </w:p>
         </w:tc>
@@ -3618,7 +4043,15 @@
           </w:tcPr>
           <w:p>
             <w:r>
-              <w:t xml:space="preserve">An invite is an offer of access/editing/reviewing permissions from one authoring tool user (who has a rights, e.g. ownership, to assign permissions to another user). We believe an open, self-organising system is most appropriate for an authoring tool seeing as the tool is about creating an end result. This is reflected in the collaboration and workflow features. </w:t>
+              <w:t>An invite is an offer of access/editing/reviewing permissions from one authoring tool user (who has a rights, e.g. ownership, to assign permissions to another user). We believe an open, self-</w:t>
+            </w:r>
+            <w:proofErr w:type="spellStart"/>
+            <w:r>
+              <w:t>organising</w:t>
+            </w:r>
+            <w:proofErr w:type="spellEnd"/>
+            <w:r>
+              <w:t xml:space="preserve"> system is most appropriate for an authoring tool seeing as the tool is about creating an end result. This is reflected in the collaboration and workflow features. </w:t>
             </w:r>
           </w:p>
           <w:p>
@@ -3640,21 +4073,35 @@
             <w:tcW w:w="3805" w:type="dxa"/>
           </w:tcPr>
           <w:p>
+            <w:proofErr w:type="spellStart"/>
+            <w:proofErr w:type="gramStart"/>
             <w:r>
               <w:t>jQuery</w:t>
             </w:r>
-          </w:p>
-        </w:tc>
-        <w:tc>
-          <w:tcPr>
-            <w:tcW w:w="5812" w:type="dxa"/>
-          </w:tcPr>
-          <w:p>
-            <w:r>
-              <w:rPr>
-                <w:lang w:val="en-GB"/>
-              </w:rPr>
-              <w:t xml:space="preserve">jQuery is a cross-browser compatible </w:t>
+            <w:proofErr w:type="spellEnd"/>
+            <w:proofErr w:type="gramEnd"/>
+          </w:p>
+        </w:tc>
+        <w:tc>
+          <w:tcPr>
+            <w:tcW w:w="5812" w:type="dxa"/>
+          </w:tcPr>
+          <w:p>
+            <w:proofErr w:type="spellStart"/>
+            <w:proofErr w:type="gramStart"/>
+            <w:r>
+              <w:rPr>
+                <w:lang w:val="en-GB"/>
+              </w:rPr>
+              <w:t>jQuery</w:t>
+            </w:r>
+            <w:proofErr w:type="spellEnd"/>
+            <w:proofErr w:type="gramEnd"/>
+            <w:r>
+              <w:rPr>
+                <w:lang w:val="en-GB"/>
+              </w:rPr>
+              <w:t xml:space="preserve"> is a cross-browser compatible </w:t>
             </w:r>
             <w:r>
               <w:rPr>
@@ -3697,7 +4144,21 @@
               <w:rPr>
                 <w:lang w:val="en-GB"/>
               </w:rPr>
-              <w:t>All of Adapt's data is stored in JSON format. JSON is formatted in a key and value pairing</w:t>
+              <w:t xml:space="preserve">All of </w:t>
+            </w:r>
+            <w:proofErr w:type="spellStart"/>
+            <w:r>
+              <w:rPr>
+                <w:lang w:val="en-GB"/>
+              </w:rPr>
+              <w:t>Adapt's</w:t>
+            </w:r>
+            <w:proofErr w:type="spellEnd"/>
+            <w:r>
+              <w:rPr>
+                <w:lang w:val="en-GB"/>
+              </w:rPr>
+              <w:t xml:space="preserve"> data is stored in JSON format. JSON is formatted in a key and value pairing</w:t>
             </w:r>
             <w:r>
               <w:rPr>
@@ -3739,8 +4200,16 @@
               <w:rPr>
                 <w:lang w:val="en-GB"/>
               </w:rPr>
-              <w:t>We use Karma as a spec runner that runs our unit tests in a variety of browsers. This also integrates with Travis-ci and runs test through a headless browser known as PhathomJS</w:t>
-            </w:r>
+              <w:t xml:space="preserve">We use Karma as a spec runner that runs our unit tests in a variety of browsers. This also integrates with Travis-ci and runs test through a headless browser known as </w:t>
+            </w:r>
+            <w:proofErr w:type="spellStart"/>
+            <w:r>
+              <w:rPr>
+                <w:lang w:val="en-GB"/>
+              </w:rPr>
+              <w:t>PhathomJS</w:t>
+            </w:r>
+            <w:proofErr w:type="spellEnd"/>
             <w:r>
               <w:rPr>
                 <w:lang w:val="en-GB"/>
@@ -3844,7 +4313,15 @@
               <w:t xml:space="preserve">functionality </w:t>
             </w:r>
             <w:r>
-              <w:t>that provides additional information, outside of the core content presented within the Adapt pages. Examples might be glossary, resources, page level progress and a search feature.</w:t>
+              <w:t xml:space="preserve">that provides additional </w:t>
+            </w:r>
+            <w:proofErr w:type="gramStart"/>
+            <w:r>
+              <w:t>information,</w:t>
+            </w:r>
+            <w:proofErr w:type="gramEnd"/>
+            <w:r>
+              <w:t xml:space="preserve"> outside of the core content presented within the Adapt pages. Examples might be glossary, resources, page level progress and a search feature.</w:t>
             </w:r>
           </w:p>
         </w:tc>
@@ -3977,8 +4454,13 @@
             <w:tcW w:w="3805" w:type="dxa"/>
           </w:tcPr>
           <w:p>
-            <w:r>
-              <w:t>Localisation / Translation</w:t>
+            <w:proofErr w:type="spellStart"/>
+            <w:r>
+              <w:t>Localisation</w:t>
+            </w:r>
+            <w:proofErr w:type="spellEnd"/>
+            <w:r>
+              <w:t xml:space="preserve"> / Translation</w:t>
             </w:r>
           </w:p>
         </w:tc>
@@ -4225,7 +4707,21 @@
               <w:rPr>
                 <w:lang w:val="en-GB"/>
               </w:rPr>
-              <w:t xml:space="preserve">A single width multiple choice component. The body is used to display the question stem and the widget the options. One or more of these options can be marked as correct. </w:t>
+              <w:t xml:space="preserve">A single width </w:t>
+            </w:r>
+            <w:proofErr w:type="gramStart"/>
+            <w:r>
+              <w:rPr>
+                <w:lang w:val="en-GB"/>
+              </w:rPr>
+              <w:t>multiple choice</w:t>
+            </w:r>
+            <w:proofErr w:type="gramEnd"/>
+            <w:r>
+              <w:rPr>
+                <w:lang w:val="en-GB"/>
+              </w:rPr>
+              <w:t xml:space="preserve"> component. The body is used to display the question stem and the widget the options. One or more of these options can be marked as correct. </w:t>
             </w:r>
           </w:p>
           <w:p>
@@ -4238,7 +4734,21 @@
               <w:rPr>
                 <w:lang w:val="en-GB"/>
               </w:rPr>
-              <w:t xml:space="preserve">Feedback, delivered by tutor feature, can be either option specific or banded as correct, partially or incorrect. Any ‘number of attempts’ are possible but recommend two as standard. The tutor window must be closed to reattempt the question. </w:t>
+              <w:t xml:space="preserve">Feedback, delivered by tutor feature, can be either option specific or banded as correct, partially or incorrect. Any ‘number of attempts’ </w:t>
+            </w:r>
+            <w:proofErr w:type="gramStart"/>
+            <w:r>
+              <w:rPr>
+                <w:lang w:val="en-GB"/>
+              </w:rPr>
+              <w:t>are</w:t>
+            </w:r>
+            <w:proofErr w:type="gramEnd"/>
+            <w:r>
+              <w:rPr>
+                <w:lang w:val="en-GB"/>
+              </w:rPr>
+              <w:t xml:space="preserve"> possible but recommend two as standard. The tutor window must be closed to reattempt the question. </w:t>
             </w:r>
           </w:p>
           <w:p>
@@ -4392,7 +4902,15 @@
               <w:t>Metadata</w:t>
             </w:r>
             <w:r>
-              <w:t xml:space="preserve"> The process of navigating within and between the various pages of an Adapt course.</w:t>
+              <w:t xml:space="preserve"> The process of navigating within and between the various pages of an </w:t>
+            </w:r>
+            <w:proofErr w:type="gramStart"/>
+            <w:r>
+              <w:t>Adapt</w:t>
+            </w:r>
+            <w:proofErr w:type="gramEnd"/>
+            <w:r>
+              <w:t xml:space="preserve"> course.</w:t>
             </w:r>
           </w:p>
         </w:tc>
@@ -4424,9 +4942,11 @@
             <w:tcW w:w="3805" w:type="dxa"/>
           </w:tcPr>
           <w:p>
+            <w:proofErr w:type="spellStart"/>
             <w:r>
               <w:t>Minification</w:t>
             </w:r>
+            <w:proofErr w:type="spellEnd"/>
           </w:p>
         </w:tc>
         <w:tc>
@@ -4444,7 +4964,21 @@
               <w:rPr>
                 <w:lang w:val="en-GB"/>
               </w:rPr>
-              <w:t>. Minification means removing formatting, which is important for code-readability but not for machine processing, and thus making the code more efficient.</w:t>
+              <w:t xml:space="preserve">. </w:t>
+            </w:r>
+            <w:proofErr w:type="spellStart"/>
+            <w:r>
+              <w:rPr>
+                <w:lang w:val="en-GB"/>
+              </w:rPr>
+              <w:t>Minification</w:t>
+            </w:r>
+            <w:proofErr w:type="spellEnd"/>
+            <w:r>
+              <w:rPr>
+                <w:lang w:val="en-GB"/>
+              </w:rPr>
+              <w:t xml:space="preserve"> means removing formatting, which is important for code-readability but not for machine processing, and thus making the code more efficient.</w:t>
             </w:r>
           </w:p>
         </w:tc>
@@ -4527,21 +5061,31 @@
             <w:tcW w:w="3805" w:type="dxa"/>
           </w:tcPr>
           <w:p>
+            <w:proofErr w:type="spellStart"/>
             <w:r>
               <w:t>Modernizr</w:t>
             </w:r>
-          </w:p>
-        </w:tc>
-        <w:tc>
-          <w:tcPr>
-            <w:tcW w:w="5812" w:type="dxa"/>
-          </w:tcPr>
-          <w:p>
-            <w:r>
-              <w:rPr>
-                <w:lang w:val="en-GB"/>
-              </w:rPr>
-              <w:t>Modernizr is a conditional loader and adds browser feature detection</w:t>
+            <w:proofErr w:type="spellEnd"/>
+          </w:p>
+        </w:tc>
+        <w:tc>
+          <w:tcPr>
+            <w:tcW w:w="5812" w:type="dxa"/>
+          </w:tcPr>
+          <w:p>
+            <w:proofErr w:type="spellStart"/>
+            <w:r>
+              <w:rPr>
+                <w:lang w:val="en-GB"/>
+              </w:rPr>
+              <w:t>Modernizr</w:t>
+            </w:r>
+            <w:proofErr w:type="spellEnd"/>
+            <w:r>
+              <w:rPr>
+                <w:lang w:val="en-GB"/>
+              </w:rPr>
+              <w:t xml:space="preserve"> is a conditional loader and adds browser feature detection</w:t>
             </w:r>
           </w:p>
         </w:tc>
@@ -4573,11 +5117,33 @@
                 <w:lang w:val="en-GB"/>
               </w:rPr>
             </w:pPr>
-            <w:r>
-              <w:rPr>
-                <w:lang w:val="en-GB"/>
-              </w:rPr>
-              <w:t>Adapt is built upon a modular approach where modules shouldn't talk to each other and instead trigger events. This enables us to have a plugin architecture and smaller modular files</w:t>
+            <w:proofErr w:type="gramStart"/>
+            <w:r>
+              <w:rPr>
+                <w:lang w:val="en-GB"/>
+              </w:rPr>
+              <w:t>Adapt</w:t>
+            </w:r>
+            <w:proofErr w:type="gramEnd"/>
+            <w:r>
+              <w:rPr>
+                <w:lang w:val="en-GB"/>
+              </w:rPr>
+              <w:t xml:space="preserve"> is built upon a modular approach where modules shouldn't talk to each other and instead trigger events. This enables us to have </w:t>
+            </w:r>
+            <w:proofErr w:type="gramStart"/>
+            <w:r>
+              <w:rPr>
+                <w:lang w:val="en-GB"/>
+              </w:rPr>
+              <w:t>a plugin</w:t>
+            </w:r>
+            <w:proofErr w:type="gramEnd"/>
+            <w:r>
+              <w:rPr>
+                <w:lang w:val="en-GB"/>
+              </w:rPr>
+              <w:t xml:space="preserve"> architecture and smaller modular files</w:t>
             </w:r>
             <w:r>
               <w:rPr>
@@ -4674,7 +5240,21 @@
               <w:rPr>
                 <w:lang w:val="en-GB"/>
               </w:rPr>
-              <w:t>A spanned component with a single width component fall-back.</w:t>
+              <w:t xml:space="preserve">A spanned component with a single width component </w:t>
+            </w:r>
+            <w:proofErr w:type="gramStart"/>
+            <w:r>
+              <w:rPr>
+                <w:lang w:val="en-GB"/>
+              </w:rPr>
+              <w:t>fall-back</w:t>
+            </w:r>
+            <w:proofErr w:type="gramEnd"/>
+            <w:r>
+              <w:rPr>
+                <w:lang w:val="en-GB"/>
+              </w:rPr>
+              <w:t>.</w:t>
             </w:r>
             <w:r>
               <w:rPr>
@@ -4760,7 +5340,15 @@
           </w:tcPr>
           <w:p>
             <w:r>
-              <w:t>The process of navigating within and between the various pages of an Adapt course.</w:t>
+              <w:t xml:space="preserve">The process of navigating within and between the various pages of an </w:t>
+            </w:r>
+            <w:proofErr w:type="gramStart"/>
+            <w:r>
+              <w:t>Adapt</w:t>
+            </w:r>
+            <w:proofErr w:type="gramEnd"/>
+            <w:r>
+              <w:t xml:space="preserve"> course.</w:t>
             </w:r>
           </w:p>
         </w:tc>
@@ -4788,8 +5376,13 @@
           </w:tcPr>
           <w:p>
             <w:r>
-              <w:t>Notification is a messaging center that allows Adapt to flag information to the learner. In addition, the message can also provide choices which are linked to particular events (for example, on selection of the menu button ‘There are still unfinished components on this page, are you sure you want to return to the menu. &lt;YES&gt; &lt;NO&gt; )</w:t>
-            </w:r>
+              <w:t>Notification is a messaging center that allows Adapt to flag information to the learner. In addition, the message can also provide choices which are linked to particular events (for example, on selection of the menu button ‘There are still unfinished components on this page, are you sure you want to return to the menu. &lt;YES&gt; &lt;NO</w:t>
+            </w:r>
+            <w:proofErr w:type="gramStart"/>
+            <w:r>
+              <w:t>&gt; )</w:t>
+            </w:r>
+            <w:proofErr w:type="gramEnd"/>
           </w:p>
         </w:tc>
       </w:tr>
@@ -4861,9 +5454,11 @@
             <w:tcW w:w="3805" w:type="dxa"/>
           </w:tcPr>
           <w:p>
+            <w:proofErr w:type="spellStart"/>
             <w:r>
               <w:t>Obfiscate</w:t>
             </w:r>
+            <w:proofErr w:type="spellEnd"/>
           </w:p>
         </w:tc>
         <w:tc>
@@ -5061,7 +5656,23 @@
           </w:tcPr>
           <w:p>
             <w:r>
-              <w:t>User interface and program logic enabling non-technical system administrators to select and install extensions available (e.g. via contributions in the Github community) at the click of a button, even if they are in repositories owned by community members (as long as they have made the effort to ‘register’ the plugin). Examples of this are the Ubuntu Linux Synaptics Package Manager, Moodle’s extension manager and any app store (to some degree).</w:t>
+              <w:t xml:space="preserve">User interface and program logic enabling non-technical system administrators to select and install extensions available (e.g. via contributions in the </w:t>
+            </w:r>
+            <w:proofErr w:type="spellStart"/>
+            <w:r>
+              <w:t>Github</w:t>
+            </w:r>
+            <w:proofErr w:type="spellEnd"/>
+            <w:r>
+              <w:t xml:space="preserve"> community) at the click of a button, even if they are in repositories owned by community members (as long as they have made the effort to ‘register’ the plugin). Examples of this are the Ubuntu Linux </w:t>
+            </w:r>
+            <w:proofErr w:type="spellStart"/>
+            <w:r>
+              <w:t>Synaptics</w:t>
+            </w:r>
+            <w:proofErr w:type="spellEnd"/>
+            <w:r>
+              <w:t xml:space="preserve"> Package Manager, Moodle’s extension manager and any app store (to some degree).</w:t>
             </w:r>
           </w:p>
         </w:tc>
@@ -5142,9 +5753,11 @@
             <w:tcW w:w="3805" w:type="dxa"/>
           </w:tcPr>
           <w:p>
+            <w:proofErr w:type="spellStart"/>
             <w:r>
               <w:t>Passmark</w:t>
             </w:r>
+            <w:proofErr w:type="spellEnd"/>
           </w:p>
         </w:tc>
         <w:tc>
@@ -5227,7 +5840,15 @@
           </w:tcPr>
           <w:p>
             <w:r>
-              <w:t>Persistent nav-bar</w:t>
+              <w:t xml:space="preserve">Persistent </w:t>
+            </w:r>
+            <w:proofErr w:type="spellStart"/>
+            <w:r>
+              <w:t>nav</w:t>
+            </w:r>
+            <w:proofErr w:type="spellEnd"/>
+            <w:r>
+              <w:t>-bar</w:t>
             </w:r>
           </w:p>
         </w:tc>
@@ -5390,7 +6011,15 @@
           </w:p>
           <w:p>
             <w:r>
-              <w:t>Unlike a desktop-based tool, a hosted system incurs cost by default but is also key to commercial service-based business models developing later on (when the open source project matures). Examples are Moodle, Linux etc.</w:t>
+              <w:t xml:space="preserve">Unlike a desktop-based tool, a hosted system incurs cost by default but is also </w:t>
+            </w:r>
+            <w:proofErr w:type="gramStart"/>
+            <w:r>
+              <w:t>key</w:t>
+            </w:r>
+            <w:proofErr w:type="gramEnd"/>
+            <w:r>
+              <w:t xml:space="preserve"> to commercial service-based business models developing later on (when the open source project matures). Examples are Moodle, Linux etc.</w:t>
             </w:r>
           </w:p>
           <w:p>
@@ -5645,9 +6274,11 @@
             <w:tcW w:w="3805" w:type="dxa"/>
           </w:tcPr>
           <w:p>
+            <w:proofErr w:type="spellStart"/>
             <w:r>
               <w:t>Questionbank</w:t>
             </w:r>
+            <w:proofErr w:type="spellEnd"/>
           </w:p>
         </w:tc>
         <w:tc>
@@ -5658,11 +6289,16 @@
             <w:r>
               <w:t xml:space="preserve">A bank is a collection of questions that can then be used, with </w:t>
             </w:r>
+            <w:proofErr w:type="spellStart"/>
             <w:r>
               <w:t>randomis</w:t>
             </w:r>
             <w:r>
-              <w:t>ation, to create an element of variability between different sittings of the same assessment. There is, in theory at least, no limit to the number of banks or the number of questions within them. All question components can be used with a bank.</w:t>
+              <w:t>ation</w:t>
+            </w:r>
+            <w:proofErr w:type="spellEnd"/>
+            <w:r>
+              <w:t>, to create an element of variability between different sittings of the same assessment. There is, in theory at least, no limit to the number of banks or the number of questions within them. All question components can be used with a bank.</w:t>
             </w:r>
           </w:p>
         </w:tc>
@@ -5735,9 +6371,11 @@
             <w:tcW w:w="3805" w:type="dxa"/>
           </w:tcPr>
           <w:p>
+            <w:proofErr w:type="spellStart"/>
             <w:r>
               <w:t>Randomisation</w:t>
             </w:r>
+            <w:proofErr w:type="spellEnd"/>
           </w:p>
         </w:tc>
         <w:tc>
@@ -5825,7 +6463,21 @@
               <w:rPr>
                 <w:lang w:val="en-GB"/>
               </w:rPr>
-              <w:t>We have our own plugin registry that enables developers to register their plugins (components, extensions, menus or themes). Once registered these plugins are available through the adapt-cli by running commands like $ adapt install adapt-contrib-text</w:t>
+              <w:t>We have our own plugin registry that enables developers to register their plugins (components, extensions, menus or themes). Once registered these plugins are available through the adapt-cli by running commands like $ adapt install adapt-</w:t>
+            </w:r>
+            <w:proofErr w:type="spellStart"/>
+            <w:r>
+              <w:rPr>
+                <w:lang w:val="en-GB"/>
+              </w:rPr>
+              <w:t>contrib</w:t>
+            </w:r>
+            <w:proofErr w:type="spellEnd"/>
+            <w:r>
+              <w:rPr>
+                <w:lang w:val="en-GB"/>
+              </w:rPr>
+              <w:t>-text</w:t>
             </w:r>
           </w:p>
         </w:tc>
@@ -5880,7 +6532,21 @@
               <w:rPr>
                 <w:lang w:val="en-GB"/>
               </w:rPr>
-              <w:t xml:space="preserve"> Adapt is built upon a modular approach where modules shouldn't talk to each other and instead trigger events. This enables us to have a plugin architecture and smaller modular files</w:t>
+              <w:t xml:space="preserve"> Adapt is built upon a modular approach where modules shouldn't talk to each other and instead trigger events. This enables us to have </w:t>
+            </w:r>
+            <w:proofErr w:type="gramStart"/>
+            <w:r>
+              <w:rPr>
+                <w:lang w:val="en-GB"/>
+              </w:rPr>
+              <w:t>a plugin</w:t>
+            </w:r>
+            <w:proofErr w:type="gramEnd"/>
+            <w:r>
+              <w:rPr>
+                <w:lang w:val="en-GB"/>
+              </w:rPr>
+              <w:t xml:space="preserve"> architecture and smaller modular files</w:t>
             </w:r>
             <w:r>
               <w:rPr>
@@ -5943,11 +6609,19 @@
             <w:tcW w:w="5812" w:type="dxa"/>
           </w:tcPr>
           <w:p>
-            <w:r>
-              <w:rPr>
-                <w:lang w:val="en-GB"/>
-              </w:rPr>
-              <w:t xml:space="preserve">RequireJS is an AMD </w:t>
+            <w:proofErr w:type="spellStart"/>
+            <w:r>
+              <w:rPr>
+                <w:lang w:val="en-GB"/>
+              </w:rPr>
+              <w:t>RequireJS</w:t>
+            </w:r>
+            <w:proofErr w:type="spellEnd"/>
+            <w:r>
+              <w:rPr>
+                <w:lang w:val="en-GB"/>
+              </w:rPr>
+              <w:t xml:space="preserve"> is an AMD </w:t>
             </w:r>
             <w:r>
               <w:rPr>
@@ -6936,7 +7610,15 @@
           </w:tcPr>
           <w:p>
             <w:r>
-              <w:t>Tenants are set of users (usually organisations) who use the authoring tool independently of each other.</w:t>
+              <w:t xml:space="preserve">Tenants are set of users (usually </w:t>
+            </w:r>
+            <w:proofErr w:type="spellStart"/>
+            <w:r>
+              <w:t>organisations</w:t>
+            </w:r>
+            <w:proofErr w:type="spellEnd"/>
+            <w:r>
+              <w:t>) who use the authoring tool independently of each other.</w:t>
             </w:r>
           </w:p>
         </w:tc>
@@ -7113,7 +7795,23 @@
           </w:tcPr>
           <w:p>
             <w:r>
-              <w:t>A theme is the generic look and feel. It captures display settings, which apply throughout the course. This includes CSS styles, icons, base colours and background images. Components and extensions inherit the base colours and generic icons but have to define their own layouts.</w:t>
+              <w:t xml:space="preserve">A theme is the generic look and feel. It captures display settings, which apply throughout the course. This includes CSS styles, icons, base </w:t>
+            </w:r>
+            <w:proofErr w:type="spellStart"/>
+            <w:r>
+              <w:t>colours</w:t>
+            </w:r>
+            <w:proofErr w:type="spellEnd"/>
+            <w:r>
+              <w:t xml:space="preserve"> and background images. Components and extensions inherit the base </w:t>
+            </w:r>
+            <w:proofErr w:type="spellStart"/>
+            <w:r>
+              <w:t>colours</w:t>
+            </w:r>
+            <w:proofErr w:type="spellEnd"/>
+            <w:r>
+              <w:t xml:space="preserve"> and generic icons but have to define their own layouts.</w:t>
             </w:r>
           </w:p>
         </w:tc>
@@ -7146,7 +7844,15 @@
           </w:p>
           <w:p>
             <w:r>
-              <w:t>Output themes define the overall look and feel of the Learning Object (output). This consists of base colours, background images and generic furniture, which will be used by components and extensions. Components and extensions can (should) inherit from the base theme and will have to implement their own layout separately.</w:t>
+              <w:t xml:space="preserve">Output themes define the overall look and feel of the Learning Object (output). This consists of base </w:t>
+            </w:r>
+            <w:proofErr w:type="spellStart"/>
+            <w:r>
+              <w:t>colours</w:t>
+            </w:r>
+            <w:proofErr w:type="spellEnd"/>
+            <w:r>
+              <w:t>, background images and generic furniture, which will be used by components and extensions. Components and extensions can (should) inherit from the base theme and will have to implement their own layout separately.</w:t>
             </w:r>
           </w:p>
         </w:tc>
@@ -7271,8 +7977,16 @@
               <w:rPr>
                 <w:lang w:val="en-GB"/>
               </w:rPr>
-              <w:t>/xAPI</w:t>
-            </w:r>
+              <w:t>/</w:t>
+            </w:r>
+            <w:proofErr w:type="spellStart"/>
+            <w:r>
+              <w:rPr>
+                <w:lang w:val="en-GB"/>
+              </w:rPr>
+              <w:t>xAPI</w:t>
+            </w:r>
+            <w:proofErr w:type="spellEnd"/>
             <w:r>
               <w:rPr>
                 <w:lang w:val="en-GB"/>
@@ -7422,7 +8136,35 @@
               <w:rPr>
                 <w:lang w:val="en-GB"/>
               </w:rPr>
-              <w:t>Underscore is the utility belt for Backbone. It enables Backbone to manipulate objects like Backbone.Model and Backbone.Collection. Underscore also comes with some handy methods that help deal with arrays/objects</w:t>
+              <w:t xml:space="preserve">Underscore is the utility belt for Backbone. It enables Backbone to manipulate objects like </w:t>
+            </w:r>
+            <w:proofErr w:type="spellStart"/>
+            <w:r>
+              <w:rPr>
+                <w:lang w:val="en-GB"/>
+              </w:rPr>
+              <w:t>Backbone.Model</w:t>
+            </w:r>
+            <w:proofErr w:type="spellEnd"/>
+            <w:r>
+              <w:rPr>
+                <w:lang w:val="en-GB"/>
+              </w:rPr>
+              <w:t xml:space="preserve"> and </w:t>
+            </w:r>
+            <w:proofErr w:type="spellStart"/>
+            <w:r>
+              <w:rPr>
+                <w:lang w:val="en-GB"/>
+              </w:rPr>
+              <w:t>Backbone.Collection</w:t>
+            </w:r>
+            <w:proofErr w:type="spellEnd"/>
+            <w:r>
+              <w:rPr>
+                <w:lang w:val="en-GB"/>
+              </w:rPr>
+              <w:t>. Underscore also comes with some handy methods that help deal with arrays/objects</w:t>
             </w:r>
             <w:r>
               <w:rPr>
@@ -7632,7 +8374,35 @@
               <w:rPr>
                 <w:lang w:val="en-GB"/>
               </w:rPr>
-              <w:t>We use underscore when iterating over arrays or objects with _.each or with Backbone.Collection.each()</w:t>
+              <w:t>We use underscore when iterating over arrays or objects with _</w:t>
+            </w:r>
+            <w:proofErr w:type="gramStart"/>
+            <w:r>
+              <w:rPr>
+                <w:lang w:val="en-GB"/>
+              </w:rPr>
+              <w:t>.each</w:t>
+            </w:r>
+            <w:proofErr w:type="gramEnd"/>
+            <w:r>
+              <w:rPr>
+                <w:lang w:val="en-GB"/>
+              </w:rPr>
+              <w:t xml:space="preserve"> or with </w:t>
+            </w:r>
+            <w:proofErr w:type="spellStart"/>
+            <w:r>
+              <w:rPr>
+                <w:lang w:val="en-GB"/>
+              </w:rPr>
+              <w:t>Backbone.Collection.each</w:t>
+            </w:r>
+            <w:proofErr w:type="spellEnd"/>
+            <w:r>
+              <w:rPr>
+                <w:lang w:val="en-GB"/>
+              </w:rPr>
+              <w:t>()</w:t>
             </w:r>
           </w:p>
         </w:tc>
@@ -7806,9 +8576,9 @@
     </w:p>
     <w:p/>
     <w:sectPr>
-      <w:headerReference w:type="default" r:id="rId11"/>
-      <w:footerReference w:type="even" r:id="rId12"/>
-      <w:footerReference w:type="default" r:id="rId13"/>
+      <w:headerReference w:type="default" r:id="rId10"/>
+      <w:footerReference w:type="even" r:id="rId11"/>
+      <w:footerReference w:type="default" r:id="rId12"/>
       <w:pgSz w:w="11900" w:h="16840"/>
       <w:pgMar w:top="1644" w:right="1080" w:bottom="1440" w:left="1080" w:header="708" w:footer="708" w:gutter="0"/>
       <w:cols w:space="708"/>
@@ -7914,7 +8684,7 @@
         <w:rStyle w:val="PageNumber"/>
         <w:noProof/>
       </w:rPr>
-      <w:t>4</w:t>
+      <w:t>5</w:t>
     </w:r>
     <w:r>
       <w:rPr>
@@ -8125,7 +8895,7 @@
                                   <pic:cNvPicPr/>
                                 </pic:nvPicPr>
                                 <pic:blipFill rotWithShape="1">
-                                  <a:blip r:embed="rId1" cstate="print">
+                                  <a:blip r:embed="rId2" cstate="print">
                                     <a:extLst>
                                       <a:ext uri="{28A0092B-C50C-407E-A947-70E740481C1C}">
                                         <a14:useLocalDpi xmlns:a14="http://schemas.microsoft.com/office/drawing/2010/main"/>
@@ -10215,7 +10985,7 @@
 </file>
 
 <file path=customXml/itemProps1.xml><?xml version="1.0" encoding="utf-8"?>
-<ds:datastoreItem xmlns:ds="http://schemas.openxmlformats.org/officeDocument/2006/customXml" ds:itemID="{08E971D2-6E65-2A4A-BE3B-397326E70607}">
+<ds:datastoreItem xmlns:ds="http://schemas.openxmlformats.org/officeDocument/2006/customXml" ds:itemID="{892A5BC8-99B3-C341-B14E-B4309D94E4E1}">
   <ds:schemaRefs>
     <ds:schemaRef ds:uri="http://schemas.openxmlformats.org/officeDocument/2006/bibliography"/>
   </ds:schemaRefs>

</xml_diff>